<commit_message>
CertifcationChooser Finished and Refactoring of overall flow logic
</commit_message>
<xml_diff>
--- a/ResumeDocs/ResumeJobHelperTemplate.docx
+++ b/ResumeDocs/ResumeJobHelperTemplate.docx
@@ -1714,8 +1714,6 @@
       </w:pPr>
       <w:r>
         <w:rPr>
-          <w:b/>
-          <w:bCs/>
           <w:sz w:val="20"/>
           <w:szCs w:val="20"/>
         </w:rPr>
@@ -1737,30 +1735,10 @@
       </w:pPr>
       <w:r>
         <w:rPr>
-          <w:b/>
-          <w:bCs/>
-          <w:sz w:val="20"/>
-          <w:szCs w:val="20"/>
-        </w:rPr>
-        <w:t>{{Certification_</w:t>
-      </w:r>
-      <w:r>
-        <w:rPr>
-          <w:b/>
-          <w:bCs/>
-          <w:sz w:val="20"/>
-          <w:szCs w:val="20"/>
-        </w:rPr>
-        <w:t>2</w:t>
-      </w:r>
-      <w:r>
-        <w:rPr>
-          <w:b/>
-          <w:bCs/>
-          <w:sz w:val="20"/>
-          <w:szCs w:val="20"/>
-        </w:rPr>
-        <w:t>}}</w:t>
+          <w:sz w:val="20"/>
+          <w:szCs w:val="20"/>
+        </w:rPr>
+        <w:t>{{Certification_2}}</w:t>
       </w:r>
     </w:p>
     <w:p>
@@ -1778,30 +1756,10 @@
       </w:pPr>
       <w:r>
         <w:rPr>
-          <w:b/>
-          <w:bCs/>
-          <w:sz w:val="20"/>
-          <w:szCs w:val="20"/>
-        </w:rPr>
-        <w:t>{{Certification_</w:t>
-      </w:r>
-      <w:r>
-        <w:rPr>
-          <w:b/>
-          <w:bCs/>
-          <w:sz w:val="20"/>
-          <w:szCs w:val="20"/>
-        </w:rPr>
-        <w:t>3</w:t>
-      </w:r>
-      <w:r>
-        <w:rPr>
-          <w:b/>
-          <w:bCs/>
-          <w:sz w:val="20"/>
-          <w:szCs w:val="20"/>
-        </w:rPr>
-        <w:t>}}</w:t>
+          <w:sz w:val="20"/>
+          <w:szCs w:val="20"/>
+        </w:rPr>
+        <w:t>{{Certification_3}}</w:t>
       </w:r>
     </w:p>
     <w:sectPr>

</xml_diff>

<commit_message>
Resume Certification insertion and pdf creation
</commit_message>
<xml_diff>
--- a/ResumeDocs/ResumeJobHelperTemplate.docx
+++ b/ResumeDocs/ResumeJobHelperTemplate.docx
@@ -174,7 +174,15 @@
           <w:bCs/>
           <w:sz w:val="20"/>
         </w:rPr>
-        <w:t>Frontend}}</w:t>
+        <w:t>f</w:t>
+      </w:r>
+      <w:r>
+        <w:rPr>
+          <w:rFonts w:eastAsia="Times New Roman"/>
+          <w:bCs/>
+          <w:sz w:val="20"/>
+        </w:rPr>
+        <w:t>rontend}}</w:t>
       </w:r>
     </w:p>
     <w:p>
@@ -217,7 +225,15 @@
           <w:bCs/>
           <w:sz w:val="20"/>
         </w:rPr>
-        <w:t>Backend}}</w:t>
+        <w:t>b</w:t>
+      </w:r>
+      <w:r>
+        <w:rPr>
+          <w:rFonts w:eastAsia="Times New Roman"/>
+          <w:bCs/>
+          <w:sz w:val="20"/>
+        </w:rPr>
+        <w:t>ackend}}</w:t>
       </w:r>
     </w:p>
     <w:p>
@@ -247,7 +263,14 @@
           <w:rFonts w:eastAsia="Times New Roman"/>
           <w:sz w:val="20"/>
         </w:rPr>
-        <w:t>Databases}}</w:t>
+        <w:t>d</w:t>
+      </w:r>
+      <w:r>
+        <w:rPr>
+          <w:rFonts w:eastAsia="Times New Roman"/>
+          <w:sz w:val="20"/>
+        </w:rPr>
+        <w:t>atabases}}</w:t>
       </w:r>
     </w:p>
     <w:p>
@@ -308,7 +331,28 @@
           <w:rFonts w:eastAsia="Times New Roman"/>
           <w:sz w:val="20"/>
         </w:rPr>
-        <w:t>Tools}}</w:t>
+        <w:t>t</w:t>
+      </w:r>
+      <w:r>
+        <w:rPr>
+          <w:rFonts w:eastAsia="Times New Roman"/>
+          <w:sz w:val="20"/>
+        </w:rPr>
+        <w:t>ools</w:t>
+      </w:r>
+      <w:r>
+        <w:rPr>
+          <w:rFonts w:eastAsia="Times New Roman"/>
+          <w:sz w:val="20"/>
+        </w:rPr>
+        <w:t>-cloud</w:t>
+      </w:r>
+      <w:r>
+        <w:rPr>
+          <w:rFonts w:eastAsia="Times New Roman"/>
+          <w:sz w:val="20"/>
+        </w:rPr>
+        <w:t>}}</w:t>
       </w:r>
     </w:p>
     <w:p>
@@ -344,8 +388,8 @@
         <w:tblLook w:val="04A0" w:firstRow="1" w:lastRow="0" w:firstColumn="1" w:lastColumn="0" w:noHBand="0" w:noVBand="1"/>
       </w:tblPr>
       <w:tblGrid>
-        <w:gridCol w:w="7735"/>
-        <w:gridCol w:w="1789"/>
+        <w:gridCol w:w="7015"/>
+        <w:gridCol w:w="2509"/>
       </w:tblGrid>
       <w:tr>
         <w:trPr>
@@ -353,7 +397,7 @@
         </w:trPr>
         <w:tc>
           <w:tcPr>
-            <w:tcW w:w="7735" w:type="dxa"/>
+            <w:tcW w:w="7015" w:type="dxa"/>
           </w:tcPr>
           <w:p>
             <w:pPr>
@@ -385,7 +429,7 @@
         </w:tc>
         <w:tc>
           <w:tcPr>
-            <w:tcW w:w="1789" w:type="dxa"/>
+            <w:tcW w:w="2509" w:type="dxa"/>
           </w:tcPr>
           <w:p>
             <w:pPr>
@@ -412,7 +456,7 @@
         </w:trPr>
         <w:tc>
           <w:tcPr>
-            <w:tcW w:w="7735" w:type="dxa"/>
+            <w:tcW w:w="7015" w:type="dxa"/>
           </w:tcPr>
           <w:p>
             <w:pPr>
@@ -433,12 +477,12 @@
         </w:tc>
         <w:tc>
           <w:tcPr>
-            <w:tcW w:w="1789" w:type="dxa"/>
+            <w:tcW w:w="2509" w:type="dxa"/>
           </w:tcPr>
           <w:p>
             <w:pPr>
               <w:ind w:left="11"/>
-              <w:jc w:val="both"/>
+              <w:jc w:val="right"/>
               <w:rPr>
                 <w:rFonts w:ascii="Helvetica" w:hAnsi="Helvetica" w:cs="Times New Roman"/>
                 <w:i/>
@@ -608,8 +652,8 @@
         <w:tblLook w:val="04A0" w:firstRow="1" w:lastRow="0" w:firstColumn="1" w:lastColumn="0" w:noHBand="0" w:noVBand="1"/>
       </w:tblPr>
       <w:tblGrid>
-        <w:gridCol w:w="7735"/>
-        <w:gridCol w:w="1789"/>
+        <w:gridCol w:w="7015"/>
+        <w:gridCol w:w="2509"/>
       </w:tblGrid>
       <w:tr>
         <w:trPr>
@@ -617,7 +661,7 @@
         </w:trPr>
         <w:tc>
           <w:tcPr>
-            <w:tcW w:w="7735" w:type="dxa"/>
+            <w:tcW w:w="7015" w:type="dxa"/>
           </w:tcPr>
           <w:p>
             <w:pPr>
@@ -640,7 +684,7 @@
         </w:tc>
         <w:tc>
           <w:tcPr>
-            <w:tcW w:w="1789" w:type="dxa"/>
+            <w:tcW w:w="2509" w:type="dxa"/>
           </w:tcPr>
           <w:p>
             <w:pPr>
@@ -667,7 +711,7 @@
         </w:trPr>
         <w:tc>
           <w:tcPr>
-            <w:tcW w:w="7735" w:type="dxa"/>
+            <w:tcW w:w="7015" w:type="dxa"/>
           </w:tcPr>
           <w:p>
             <w:pPr>
@@ -688,12 +732,12 @@
         </w:tc>
         <w:tc>
           <w:tcPr>
-            <w:tcW w:w="1789" w:type="dxa"/>
+            <w:tcW w:w="2509" w:type="dxa"/>
           </w:tcPr>
           <w:p>
             <w:pPr>
               <w:ind w:left="11"/>
-              <w:jc w:val="both"/>
+              <w:jc w:val="right"/>
               <w:rPr>
                 <w:rFonts w:ascii="Helvetica" w:hAnsi="Helvetica" w:cs="Times New Roman"/>
               </w:rPr>
@@ -870,20 +914,22 @@
       <w:tblPr>
         <w:tblStyle w:val="TableGrid"/>
         <w:tblW w:w="9524" w:type="dxa"/>
+        <w:jc w:val="right"/>
         <w:tblInd w:w="0" w:type="dxa"/>
         <w:tblLook w:val="04A0" w:firstRow="1" w:lastRow="0" w:firstColumn="1" w:lastColumn="0" w:noHBand="0" w:noVBand="1"/>
       </w:tblPr>
       <w:tblGrid>
-        <w:gridCol w:w="7645"/>
-        <w:gridCol w:w="1879"/>
+        <w:gridCol w:w="7015"/>
+        <w:gridCol w:w="2509"/>
       </w:tblGrid>
       <w:tr>
         <w:trPr>
           <w:trHeight w:val="233"/>
+          <w:jc w:val="right"/>
         </w:trPr>
         <w:tc>
           <w:tcPr>
-            <w:tcW w:w="7645" w:type="dxa"/>
+            <w:tcW w:w="7015" w:type="dxa"/>
           </w:tcPr>
           <w:p>
             <w:pPr>
@@ -933,7 +979,7 @@
         </w:tc>
         <w:tc>
           <w:tcPr>
-            <w:tcW w:w="1879" w:type="dxa"/>
+            <w:tcW w:w="2509" w:type="dxa"/>
           </w:tcPr>
           <w:p>
             <w:pPr>
@@ -957,10 +1003,11 @@
       <w:tr>
         <w:trPr>
           <w:trHeight w:val="250"/>
+          <w:jc w:val="right"/>
         </w:trPr>
         <w:tc>
           <w:tcPr>
-            <w:tcW w:w="7645" w:type="dxa"/>
+            <w:tcW w:w="7015" w:type="dxa"/>
           </w:tcPr>
           <w:p>
             <w:pPr>
@@ -983,11 +1030,11 @@
         </w:tc>
         <w:tc>
           <w:tcPr>
-            <w:tcW w:w="1879" w:type="dxa"/>
+            <w:tcW w:w="2509" w:type="dxa"/>
           </w:tcPr>
           <w:p>
             <w:pPr>
-              <w:jc w:val="both"/>
+              <w:jc w:val="right"/>
               <w:rPr>
                 <w:rFonts w:ascii="Helvetica" w:hAnsi="Helvetica" w:cs="Times New Roman"/>
               </w:rPr>
@@ -1701,65 +1748,47 @@
     </w:p>
     <w:p>
       <w:pPr>
-        <w:pStyle w:val="ListParagraph"/>
-        <w:numPr>
-          <w:ilvl w:val="0"/>
-          <w:numId w:val="6"/>
-        </w:numPr>
         <w:spacing w:after="94" w:line="301" w:lineRule="auto"/>
-        <w:rPr>
-          <w:sz w:val="20"/>
-          <w:szCs w:val="20"/>
-        </w:rPr>
-      </w:pPr>
-      <w:r>
-        <w:rPr>
-          <w:sz w:val="20"/>
-          <w:szCs w:val="20"/>
-        </w:rPr>
-        <w:t>{{Certification_1}}</w:t>
-      </w:r>
-    </w:p>
-    <w:p>
-      <w:pPr>
-        <w:pStyle w:val="ListParagraph"/>
-        <w:numPr>
-          <w:ilvl w:val="0"/>
-          <w:numId w:val="6"/>
-        </w:numPr>
-        <w:spacing w:after="94" w:line="301" w:lineRule="auto"/>
-        <w:rPr>
-          <w:sz w:val="20"/>
-          <w:szCs w:val="20"/>
-        </w:rPr>
-      </w:pPr>
-      <w:r>
-        <w:rPr>
-          <w:sz w:val="20"/>
-          <w:szCs w:val="20"/>
-        </w:rPr>
-        <w:t>{{Certification_2}}</w:t>
-      </w:r>
-    </w:p>
-    <w:p>
-      <w:pPr>
-        <w:pStyle w:val="ListParagraph"/>
-        <w:numPr>
-          <w:ilvl w:val="0"/>
-          <w:numId w:val="6"/>
-        </w:numPr>
-        <w:spacing w:after="94" w:line="301" w:lineRule="auto"/>
-        <w:rPr>
-          <w:sz w:val="20"/>
-          <w:szCs w:val="20"/>
-        </w:rPr>
-      </w:pPr>
-      <w:r>
-        <w:rPr>
-          <w:sz w:val="20"/>
-          <w:szCs w:val="20"/>
-        </w:rPr>
-        <w:t>{{Certification_3}}</w:t>
+        <w:ind w:left="360"/>
+        <w:rPr>
+          <w:sz w:val="20"/>
+          <w:szCs w:val="20"/>
+        </w:rPr>
+      </w:pPr>
+      <w:r>
+        <w:rPr>
+          <w:sz w:val="20"/>
+          <w:szCs w:val="20"/>
+        </w:rPr>
+        <w:t>{{</w:t>
+      </w:r>
+      <w:r>
+        <w:rPr>
+          <w:sz w:val="20"/>
+          <w:szCs w:val="20"/>
+        </w:rPr>
+        <w:t>c</w:t>
+      </w:r>
+      <w:r>
+        <w:rPr>
+          <w:sz w:val="20"/>
+          <w:szCs w:val="20"/>
+        </w:rPr>
+        <w:t>ertification</w:t>
+      </w:r>
+      <w:r>
+        <w:rPr>
+          <w:sz w:val="20"/>
+          <w:szCs w:val="20"/>
+        </w:rPr>
+        <w:t>s</w:t>
+      </w:r>
+      <w:r>
+        <w:rPr>
+          <w:sz w:val="20"/>
+          <w:szCs w:val="20"/>
+        </w:rPr>
+        <w:t>}}</w:t>
       </w:r>
     </w:p>
     <w:sectPr>

</xml_diff>